<commit_message>
Add design notes and revise model calculations
</commit_message>
<xml_diff>
--- a/doc/engineering-reference/media/ChangeoverBypassVAV_Schematic.docx
+++ b/doc/engineering-reference/media/ChangeoverBypassVAV_Schematic.docx
@@ -3278,6 +3278,9 @@
         </mc:AlternateContent>
       </w:r>
       <w:r>
+        <w:rPr>
+          <w:noProof/>
+        </w:rPr>
         <mc:AlternateContent>
           <mc:Choice Requires="wps">
             <w:drawing>
@@ -3351,6 +3354,9 @@
         </mc:AlternateContent>
       </w:r>
       <w:r>
+        <w:rPr>
+          <w:noProof/>
+        </w:rPr>
         <mc:AlternateContent>
           <mc:Choice Requires="wps">
             <w:drawing>
@@ -3456,6 +3462,9 @@
         </mc:AlternateContent>
       </w:r>
       <w:r>
+        <w:rPr>
+          <w:noProof/>
+        </w:rPr>
         <mc:AlternateContent>
           <mc:Choice Requires="wps">
             <w:drawing>
@@ -3521,6 +3530,9 @@
         </mc:AlternateContent>
       </w:r>
       <w:r>
+        <w:rPr>
+          <w:noProof/>
+        </w:rPr>
         <mc:AlternateContent>
           <mc:Choice Requires="wps">
             <w:drawing>
@@ -5384,6 +5396,9 @@
         </mc:AlternateContent>
       </w:r>
       <w:r>
+        <w:rPr>
+          <w:noProof/>
+        </w:rPr>
         <mc:AlternateContent>
           <mc:Choice Requires="wps">
             <w:drawing>
@@ -5457,6 +5472,9 @@
         </mc:AlternateContent>
       </w:r>
       <w:r>
+        <w:rPr>
+          <w:noProof/>
+        </w:rPr>
         <mc:AlternateContent>
           <mc:Choice Requires="wps">
             <w:drawing>
@@ -5562,6 +5580,9 @@
         </mc:AlternateContent>
       </w:r>
       <w:r>
+        <w:rPr>
+          <w:noProof/>
+        </w:rPr>
         <mc:AlternateContent>
           <mc:Choice Requires="wps">
             <w:drawing>
@@ -5627,6 +5648,9 @@
         </mc:AlternateContent>
       </w:r>
       <w:r>
+        <w:rPr>
+          <w:noProof/>
+        </w:rPr>
         <mc:AlternateContent>
           <mc:Choice Requires="wps">
             <w:drawing>
@@ -8047,10 +8071,498 @@
     <w:p/>
     <w:p/>
     <w:p/>
-    <w:p/>
     <w:p>
       <w:bookmarkStart w:id="0" w:name="_GoBack"/>
       <w:bookmarkEnd w:id="0"/>
+    </w:p>
+    <w:p>
+      <w:r>
+        <w:rPr>
+          <w:noProof/>
+        </w:rPr>
+        <mc:AlternateContent>
+          <mc:Choice Requires="wps">
+            <w:drawing>
+              <wp:anchor distT="0" distB="0" distL="114300" distR="114300" simplePos="0" relativeHeight="251669504" behindDoc="0" locked="0" layoutInCell="1" allowOverlap="1">
+                <wp:simplePos x="0" y="0"/>
+                <wp:positionH relativeFrom="column">
+                  <wp:posOffset>2581275</wp:posOffset>
+                </wp:positionH>
+                <wp:positionV relativeFrom="paragraph">
+                  <wp:posOffset>895350</wp:posOffset>
+                </wp:positionV>
+                <wp:extent cx="180975" cy="114300"/>
+                <wp:effectExtent l="0" t="19050" r="47625" b="57150"/>
+                <wp:wrapNone/>
+                <wp:docPr id="7" name="Straight Arrow Connector 7"/>
+                <wp:cNvGraphicFramePr/>
+                <a:graphic xmlns:a="http://schemas.openxmlformats.org/drawingml/2006/main">
+                  <a:graphicData uri="http://schemas.microsoft.com/office/word/2010/wordprocessingShape">
+                    <wps:wsp>
+                      <wps:cNvCnPr/>
+                      <wps:spPr>
+                        <a:xfrm>
+                          <a:off x="0" y="0"/>
+                          <a:ext cx="180975" cy="114300"/>
+                        </a:xfrm>
+                        <a:prstGeom prst="straightConnector1">
+                          <a:avLst/>
+                        </a:prstGeom>
+                        <a:ln w="15875">
+                          <a:solidFill>
+                            <a:schemeClr val="tx1"/>
+                          </a:solidFill>
+                          <a:tailEnd type="triangle" w="lg" len="lg"/>
+                        </a:ln>
+                      </wps:spPr>
+                      <wps:style>
+                        <a:lnRef idx="1">
+                          <a:schemeClr val="accent1"/>
+                        </a:lnRef>
+                        <a:fillRef idx="0">
+                          <a:schemeClr val="accent1"/>
+                        </a:fillRef>
+                        <a:effectRef idx="0">
+                          <a:schemeClr val="accent1"/>
+                        </a:effectRef>
+                        <a:fontRef idx="minor">
+                          <a:schemeClr val="tx1"/>
+                        </a:fontRef>
+                      </wps:style>
+                      <wps:bodyPr/>
+                    </wps:wsp>
+                  </a:graphicData>
+                </a:graphic>
+                <wp14:sizeRelH relativeFrom="margin">
+                  <wp14:pctWidth>0</wp14:pctWidth>
+                </wp14:sizeRelH>
+                <wp14:sizeRelV relativeFrom="margin">
+                  <wp14:pctHeight>0</wp14:pctHeight>
+                </wp14:sizeRelV>
+              </wp:anchor>
+            </w:drawing>
+          </mc:Choice>
+          <mc:Fallback>
+            <w:pict>
+              <v:shapetype w14:anchorId="1E558260" id="_x0000_t32" coordsize="21600,21600" o:spt="32" o:oned="t" path="m,l21600,21600e" filled="f">
+                <v:path arrowok="t" fillok="f" o:connecttype="none"/>
+                <o:lock v:ext="edit" shapetype="t"/>
+              </v:shapetype>
+              <v:shape id="Straight Arrow Connector 7" o:spid="_x0000_s1026" type="#_x0000_t32" style="position:absolute;margin-left:203.25pt;margin-top:70.5pt;width:14.25pt;height:9pt;z-index:251669504;visibility:visible;mso-wrap-style:square;mso-width-percent:0;mso-height-percent:0;mso-wrap-distance-left:9pt;mso-wrap-distance-top:0;mso-wrap-distance-right:9pt;mso-wrap-distance-bottom:0;mso-position-horizontal:absolute;mso-position-horizontal-relative:text;mso-position-vertical:absolute;mso-position-vertical-relative:text;mso-width-percent:0;mso-height-percent:0;mso-width-relative:margin;mso-height-relative:margin" o:gfxdata="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" strokecolor="black [3213]" strokeweight="1.25pt">
+                <v:stroke endarrow="block" endarrowwidth="wide" endarrowlength="long" joinstyle="miter"/>
+              </v:shape>
+            </w:pict>
+          </mc:Fallback>
+        </mc:AlternateContent>
+      </w:r>
+      <w:r>
+        <w:rPr>
+          <w:noProof/>
+        </w:rPr>
+        <mc:AlternateContent>
+          <mc:Choice Requires="wps">
+            <w:drawing>
+              <wp:anchor distT="45720" distB="45720" distL="114300" distR="114300" simplePos="0" relativeHeight="251668480" behindDoc="0" locked="0" layoutInCell="1" allowOverlap="1">
+                <wp:simplePos x="0" y="0"/>
+                <wp:positionH relativeFrom="column">
+                  <wp:posOffset>19050</wp:posOffset>
+                </wp:positionH>
+                <wp:positionV relativeFrom="paragraph">
+                  <wp:posOffset>762000</wp:posOffset>
+                </wp:positionV>
+                <wp:extent cx="2752725" cy="457200"/>
+                <wp:effectExtent l="0" t="0" r="0" b="0"/>
+                <wp:wrapSquare wrapText="bothSides"/>
+                <wp:docPr id="217" name="Text Box 2"/>
+                <wp:cNvGraphicFramePr>
+                  <a:graphicFrameLocks xmlns:a="http://schemas.openxmlformats.org/drawingml/2006/main"/>
+                </wp:cNvGraphicFramePr>
+                <a:graphic xmlns:a="http://schemas.openxmlformats.org/drawingml/2006/main">
+                  <a:graphicData uri="http://schemas.microsoft.com/office/word/2010/wordprocessingShape">
+                    <wps:wsp>
+                      <wps:cNvSpPr txBox="1">
+                        <a:spLocks noChangeArrowheads="1"/>
+                      </wps:cNvSpPr>
+                      <wps:spPr bwMode="auto">
+                        <a:xfrm>
+                          <a:off x="0" y="0"/>
+                          <a:ext cx="2752725" cy="457200"/>
+                        </a:xfrm>
+                        <a:prstGeom prst="rect">
+                          <a:avLst/>
+                        </a:prstGeom>
+                        <a:noFill/>
+                        <a:ln w="9525">
+                          <a:noFill/>
+                          <a:miter lim="800000"/>
+                          <a:headEnd/>
+                          <a:tailEnd/>
+                        </a:ln>
+                      </wps:spPr>
+                      <wps:txbx>
+                        <w:txbxContent>
+                          <w:p>
+                            <w:pPr>
+                              <w:spacing w:after="0" w:line="240" w:lineRule="auto"/>
+                            </w:pPr>
+                            <w:r>
+                              <w:t xml:space="preserve">Internal </w:t>
+                            </w:r>
+                            <w:r>
+                              <w:t>Outside Air M</w:t>
+                            </w:r>
+                            <w:r>
+                              <w:t>i</w:t>
+                            </w:r>
+                            <w:r>
+                              <w:t>xer</w:t>
+                            </w:r>
+                            <w:r>
+                              <w:t xml:space="preserve"> (s</w:t>
+                            </w:r>
+                            <w:r>
+                              <w:t>uggest</w:t>
+                            </w:r>
+                            <w:r>
+                              <w:t xml:space="preserve"> flow=0 when using AirloopHVAC:OutdoorAirSys</w:t>
+                            </w:r>
+                            <w:r>
+                              <w:t>t</w:t>
+                            </w:r>
+                            <w:r>
+                              <w:t>em)</w:t>
+                            </w:r>
+                          </w:p>
+                        </w:txbxContent>
+                      </wps:txbx>
+                      <wps:bodyPr rot="0" vert="horz" wrap="square" lIns="91440" tIns="45720" rIns="91440" bIns="45720" anchor="t" anchorCtr="0">
+                        <a:noAutofit/>
+                      </wps:bodyPr>
+                    </wps:wsp>
+                  </a:graphicData>
+                </a:graphic>
+                <wp14:sizeRelH relativeFrom="margin">
+                  <wp14:pctWidth>0</wp14:pctWidth>
+                </wp14:sizeRelH>
+                <wp14:sizeRelV relativeFrom="margin">
+                  <wp14:pctHeight>0</wp14:pctHeight>
+                </wp14:sizeRelV>
+              </wp:anchor>
+            </w:drawing>
+          </mc:Choice>
+          <mc:Fallback>
+            <w:pict>
+              <v:shapetype id="_x0000_t202" coordsize="21600,21600" o:spt="202" path="m,l,21600r21600,l21600,xe">
+                <v:stroke joinstyle="miter"/>
+                <v:path gradientshapeok="t" o:connecttype="rect"/>
+              </v:shapetype>
+              <v:shape id="_x0000_s1056" type="#_x0000_t202" style="position:absolute;margin-left:1.5pt;margin-top:60pt;width:216.75pt;height:36pt;z-index:251668480;visibility:visible;mso-wrap-style:square;mso-width-percent:0;mso-height-percent:0;mso-wrap-distance-left:9pt;mso-wrap-distance-top:3.6pt;mso-wrap-distance-right:9pt;mso-wrap-distance-bottom:3.6pt;mso-position-horizontal:absolute;mso-position-horizontal-relative:text;mso-position-vertical:absolute;mso-position-vertical-relative:text;mso-width-percent:0;mso-height-percent:0;mso-width-relative:margin;mso-height-relative:margin;v-text-anchor:top" o:gfxdata="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" filled="f" stroked="f">
+                <v:textbox>
+                  <w:txbxContent>
+                    <w:p>
+                      <w:pPr>
+                        <w:spacing w:after="0" w:line="240" w:lineRule="auto"/>
+                      </w:pPr>
+                      <w:r>
+                        <w:t xml:space="preserve">Internal </w:t>
+                      </w:r>
+                      <w:r>
+                        <w:t>Outside Air M</w:t>
+                      </w:r>
+                      <w:r>
+                        <w:t>i</w:t>
+                      </w:r>
+                      <w:r>
+                        <w:t>xer</w:t>
+                      </w:r>
+                      <w:r>
+                        <w:t xml:space="preserve"> (s</w:t>
+                      </w:r>
+                      <w:r>
+                        <w:t>uggest</w:t>
+                      </w:r>
+                      <w:r>
+                        <w:t xml:space="preserve"> flow=0 when using AirloopHVAC:OutdoorAirSys</w:t>
+                      </w:r>
+                      <w:r>
+                        <w:t>t</w:t>
+                      </w:r>
+                      <w:r>
+                        <w:t>em)</w:t>
+                      </w:r>
+                    </w:p>
+                  </w:txbxContent>
+                </v:textbox>
+                <w10:wrap type="square"/>
+              </v:shape>
+            </w:pict>
+          </mc:Fallback>
+        </mc:AlternateContent>
+      </w:r>
+      <w:r>
+        <w:rPr>
+          <w:noProof/>
+        </w:rPr>
+        <mc:AlternateContent>
+          <mc:Choice Requires="wps">
+            <w:drawing>
+              <wp:anchor distT="0" distB="0" distL="114300" distR="114300" simplePos="0" relativeHeight="251882496" behindDoc="0" locked="0" layoutInCell="1" allowOverlap="1" wp14:anchorId="5EDCC889" wp14:editId="570612C0">
+                <wp:simplePos x="0" y="0"/>
+                <wp:positionH relativeFrom="column">
+                  <wp:posOffset>1362075</wp:posOffset>
+                </wp:positionH>
+                <wp:positionV relativeFrom="paragraph">
+                  <wp:posOffset>2705099</wp:posOffset>
+                </wp:positionV>
+                <wp:extent cx="1028700" cy="619125"/>
+                <wp:effectExtent l="0" t="0" r="76200" b="47625"/>
+                <wp:wrapNone/>
+                <wp:docPr id="420" name="Straight Arrow Connector 420"/>
+                <wp:cNvGraphicFramePr/>
+                <a:graphic xmlns:a="http://schemas.openxmlformats.org/drawingml/2006/main">
+                  <a:graphicData uri="http://schemas.microsoft.com/office/word/2010/wordprocessingShape">
+                    <wps:wsp>
+                      <wps:cNvCnPr/>
+                      <wps:spPr>
+                        <a:xfrm>
+                          <a:off x="0" y="0"/>
+                          <a:ext cx="1028700" cy="619125"/>
+                        </a:xfrm>
+                        <a:prstGeom prst="straightConnector1">
+                          <a:avLst/>
+                        </a:prstGeom>
+                        <a:ln w="12700">
+                          <a:solidFill>
+                            <a:srgbClr val="FF0000"/>
+                          </a:solidFill>
+                          <a:prstDash val="dash"/>
+                          <a:tailEnd type="triangle" w="lg" len="lg"/>
+                        </a:ln>
+                      </wps:spPr>
+                      <wps:style>
+                        <a:lnRef idx="1">
+                          <a:schemeClr val="accent1"/>
+                        </a:lnRef>
+                        <a:fillRef idx="0">
+                          <a:schemeClr val="accent1"/>
+                        </a:fillRef>
+                        <a:effectRef idx="0">
+                          <a:schemeClr val="accent1"/>
+                        </a:effectRef>
+                        <a:fontRef idx="minor">
+                          <a:schemeClr val="tx1"/>
+                        </a:fontRef>
+                      </wps:style>
+                      <wps:bodyPr/>
+                    </wps:wsp>
+                  </a:graphicData>
+                </a:graphic>
+                <wp14:sizeRelH relativeFrom="margin">
+                  <wp14:pctWidth>0</wp14:pctWidth>
+                </wp14:sizeRelH>
+                <wp14:sizeRelV relativeFrom="margin">
+                  <wp14:pctHeight>0</wp14:pctHeight>
+                </wp14:sizeRelV>
+              </wp:anchor>
+            </w:drawing>
+          </mc:Choice>
+          <mc:Fallback>
+            <w:pict>
+              <v:shape w14:anchorId="5FEE1FC3" id="Straight Arrow Connector 420" o:spid="_x0000_s1026" type="#_x0000_t32" style="position:absolute;margin-left:107.25pt;margin-top:213pt;width:81pt;height:48.75pt;z-index:251882496;visibility:visible;mso-wrap-style:square;mso-width-percent:0;mso-height-percent:0;mso-wrap-distance-left:9pt;mso-wrap-distance-top:0;mso-wrap-distance-right:9pt;mso-wrap-distance-bottom:0;mso-position-horizontal:absolute;mso-position-horizontal-relative:text;mso-position-vertical:absolute;mso-position-vertical-relative:text;mso-width-percent:0;mso-height-percent:0;mso-width-relative:margin;mso-height-relative:margin" o:gfxdata="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" strokecolor="red" strokeweight="1pt">
+                <v:stroke dashstyle="dash" endarrow="block" endarrowwidth="wide" endarrowlength="long" joinstyle="miter"/>
+              </v:shape>
+            </w:pict>
+          </mc:Fallback>
+        </mc:AlternateContent>
+      </w:r>
+      <w:r>
+        <w:rPr>
+          <w:noProof/>
+        </w:rPr>
+        <mc:AlternateContent>
+          <mc:Choice Requires="wps">
+            <w:drawing>
+              <wp:anchor distT="45720" distB="45720" distL="114300" distR="114300" simplePos="0" relativeHeight="251884544" behindDoc="0" locked="0" layoutInCell="1" allowOverlap="1" wp14:anchorId="69DE83D2" wp14:editId="187409DD">
+                <wp:simplePos x="0" y="0"/>
+                <wp:positionH relativeFrom="column">
+                  <wp:posOffset>1362075</wp:posOffset>
+                </wp:positionH>
+                <wp:positionV relativeFrom="paragraph">
+                  <wp:posOffset>2314575</wp:posOffset>
+                </wp:positionV>
+                <wp:extent cx="1828800" cy="390525"/>
+                <wp:effectExtent l="0" t="0" r="19050" b="28575"/>
+                <wp:wrapSquare wrapText="bothSides"/>
+                <wp:docPr id="421" name="Text Box 2"/>
+                <wp:cNvGraphicFramePr>
+                  <a:graphicFrameLocks xmlns:a="http://schemas.openxmlformats.org/drawingml/2006/main"/>
+                </wp:cNvGraphicFramePr>
+                <a:graphic xmlns:a="http://schemas.openxmlformats.org/drawingml/2006/main">
+                  <a:graphicData uri="http://schemas.microsoft.com/office/word/2010/wordprocessingShape">
+                    <wps:wsp>
+                      <wps:cNvSpPr txBox="1">
+                        <a:spLocks noChangeArrowheads="1"/>
+                      </wps:cNvSpPr>
+                      <wps:spPr bwMode="auto">
+                        <a:xfrm>
+                          <a:off x="0" y="0"/>
+                          <a:ext cx="1828800" cy="390525"/>
+                        </a:xfrm>
+                        <a:prstGeom prst="rect">
+                          <a:avLst/>
+                        </a:prstGeom>
+                        <a:noFill/>
+                        <a:ln w="9525">
+                          <a:solidFill>
+                            <a:srgbClr val="FF0000"/>
+                          </a:solidFill>
+                          <a:prstDash val="dash"/>
+                          <a:miter lim="800000"/>
+                          <a:headEnd/>
+                          <a:tailEnd/>
+                        </a:ln>
+                      </wps:spPr>
+                      <wps:txbx>
+                        <w:txbxContent>
+                          <w:p>
+                            <w:pPr>
+                              <w:spacing w:after="0" w:line="240" w:lineRule="auto"/>
+                              <w:rPr>
+                                <w:color w:val="FF0000"/>
+                                <w14:textOutline w14:w="0" w14:cap="rnd" w14:cmpd="sng" w14:algn="ctr">
+                                  <w14:solidFill>
+                                    <w14:schemeClr w14:val="tx1"/>
+                                  </w14:solidFill>
+                                  <w14:prstDash w14:val="solid"/>
+                                  <w14:bevel/>
+                                </w14:textOutline>
+                              </w:rPr>
+                            </w:pPr>
+                            <w:r>
+                              <w:rPr>
+                                <w:color w:val="FF0000"/>
+                                <w14:textOutline w14:w="0" w14:cap="rnd" w14:cmpd="sng" w14:algn="ctr">
+                                  <w14:solidFill>
+                                    <w14:schemeClr w14:val="tx1"/>
+                                  </w14:solidFill>
+                                  <w14:prstDash w14:val="solid"/>
+                                  <w14:bevel/>
+                                </w14:textOutline>
+                              </w:rPr>
+                              <w:t xml:space="preserve">Include plenum or mixer inlet </w:t>
+                            </w:r>
+                            <w:r>
+                              <w:rPr>
+                                <w:color w:val="FF0000"/>
+                                <w14:textOutline w14:w="0" w14:cap="rnd" w14:cmpd="sng" w14:algn="ctr">
+                                  <w14:solidFill>
+                                    <w14:schemeClr w14:val="tx1"/>
+                                  </w14:solidFill>
+                                  <w14:prstDash w14:val="solid"/>
+                                  <w14:bevel/>
+                                </w14:textOutline>
+                              </w:rPr>
+                              <w:t>node name</w:t>
+                            </w:r>
+                            <w:r>
+                              <w:rPr>
+                                <w:color w:val="FF0000"/>
+                                <w14:textOutline w14:w="0" w14:cap="rnd" w14:cmpd="sng" w14:algn="ctr">
+                                  <w14:solidFill>
+                                    <w14:schemeClr w14:val="tx1"/>
+                                  </w14:solidFill>
+                                  <w14:prstDash w14:val="solid"/>
+                                  <w14:bevel/>
+                                </w14:textOutline>
+                              </w:rPr>
+                              <w:t xml:space="preserve"> here</w:t>
+                            </w:r>
+                          </w:p>
+                        </w:txbxContent>
+                      </wps:txbx>
+                      <wps:bodyPr rot="0" vert="horz" wrap="square" lIns="91440" tIns="45720" rIns="91440" bIns="45720" anchor="t" anchorCtr="0">
+                        <a:noAutofit/>
+                      </wps:bodyPr>
+                    </wps:wsp>
+                  </a:graphicData>
+                </a:graphic>
+                <wp14:sizeRelH relativeFrom="margin">
+                  <wp14:pctWidth>0</wp14:pctWidth>
+                </wp14:sizeRelH>
+                <wp14:sizeRelV relativeFrom="margin">
+                  <wp14:pctHeight>0</wp14:pctHeight>
+                </wp14:sizeRelV>
+              </wp:anchor>
+            </w:drawing>
+          </mc:Choice>
+          <mc:Fallback>
+            <w:pict>
+              <v:shape w14:anchorId="69DE83D2" id="_x0000_s1057" type="#_x0000_t202" style="position:absolute;margin-left:107.25pt;margin-top:182.25pt;width:2in;height:30.75pt;z-index:251884544;visibility:visible;mso-wrap-style:square;mso-width-percent:0;mso-height-percent:0;mso-wrap-distance-left:9pt;mso-wrap-distance-top:3.6pt;mso-wrap-distance-right:9pt;mso-wrap-distance-bottom:3.6pt;mso-position-horizontal:absolute;mso-position-horizontal-relative:text;mso-position-vertical:absolute;mso-position-vertical-relative:text;mso-width-percent:0;mso-height-percent:0;mso-width-relative:margin;mso-height-relative:margin;v-text-anchor:top" o:gfxdata="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" filled="f" strokecolor="red">
+                <v:stroke dashstyle="dash"/>
+                <v:textbox>
+                  <w:txbxContent>
+                    <w:p>
+                      <w:pPr>
+                        <w:spacing w:after="0" w:line="240" w:lineRule="auto"/>
+                        <w:rPr>
+                          <w:color w:val="FF0000"/>
+                          <w14:textOutline w14:w="0" w14:cap="rnd" w14:cmpd="sng" w14:algn="ctr">
+                            <w14:solidFill>
+                              <w14:schemeClr w14:val="tx1"/>
+                            </w14:solidFill>
+                            <w14:prstDash w14:val="solid"/>
+                            <w14:bevel/>
+                          </w14:textOutline>
+                        </w:rPr>
+                      </w:pPr>
+                      <w:r>
+                        <w:rPr>
+                          <w:color w:val="FF0000"/>
+                          <w14:textOutline w14:w="0" w14:cap="rnd" w14:cmpd="sng" w14:algn="ctr">
+                            <w14:solidFill>
+                              <w14:schemeClr w14:val="tx1"/>
+                            </w14:solidFill>
+                            <w14:prstDash w14:val="solid"/>
+                            <w14:bevel/>
+                          </w14:textOutline>
+                        </w:rPr>
+                        <w:t xml:space="preserve">Include plenum or mixer inlet </w:t>
+                      </w:r>
+                      <w:r>
+                        <w:rPr>
+                          <w:color w:val="FF0000"/>
+                          <w14:textOutline w14:w="0" w14:cap="rnd" w14:cmpd="sng" w14:algn="ctr">
+                            <w14:solidFill>
+                              <w14:schemeClr w14:val="tx1"/>
+                            </w14:solidFill>
+                            <w14:prstDash w14:val="solid"/>
+                            <w14:bevel/>
+                          </w14:textOutline>
+                        </w:rPr>
+                        <w:t>node name</w:t>
+                      </w:r>
+                      <w:r>
+                        <w:rPr>
+                          <w:color w:val="FF0000"/>
+                          <w14:textOutline w14:w="0" w14:cap="rnd" w14:cmpd="sng" w14:algn="ctr">
+                            <w14:solidFill>
+                              <w14:schemeClr w14:val="tx1"/>
+                            </w14:solidFill>
+                            <w14:prstDash w14:val="solid"/>
+                            <w14:bevel/>
+                          </w14:textOutline>
+                        </w:rPr>
+                        <w:t xml:space="preserve"> here</w:t>
+                      </w:r>
+                    </w:p>
+                  </w:txbxContent>
+                </v:textbox>
+                <w10:wrap type="square"/>
+              </v:shape>
+            </w:pict>
+          </mc:Fallback>
+        </mc:AlternateContent>
+      </w:r>
       <w:r>
         <w:rPr>
           <w:noProof/>
@@ -8272,10 +8784,7 @@
                               <w:spacing w:after="0" w:line="240" w:lineRule="auto"/>
                             </w:pPr>
                             <w:r>
-                              <w:t xml:space="preserve">  </w:t>
-                            </w:r>
-                            <w:r>
-                              <w:t>Mixed Air</w:t>
+                              <w:t xml:space="preserve">  Mixed Air</w:t>
                             </w:r>
                           </w:p>
                           <w:p>
@@ -8395,10 +8904,7 @@
                               <w:t xml:space="preserve"> </w:t>
                             </w:r>
                             <w:r>
-                              <w:t xml:space="preserve">Bypass Duct </w:t>
-                            </w:r>
-                            <w:r>
-                              <w:t>Mixer</w:t>
+                              <w:t>Bypass Duct Mixer</w:t>
                             </w:r>
                           </w:p>
                           <w:p>
@@ -8423,10 +8929,7 @@
                               <w:t xml:space="preserve"> </w:t>
                             </w:r>
                             <w:r>
-                              <w:t xml:space="preserve">still </w:t>
-                            </w:r>
-                            <w:r>
-                              <w:t>required</w:t>
+                              <w:t>still required</w:t>
                             </w:r>
                             <w:r>
                               <w:t>)</w:t>
@@ -8633,13 +9136,7 @@
                               <w:spacing w:after="0" w:line="240" w:lineRule="auto"/>
                             </w:pPr>
                             <w:r>
-                              <w:t xml:space="preserve"> </w:t>
-                            </w:r>
-                            <w:r>
-                              <w:t xml:space="preserve">Zone </w:t>
-                            </w:r>
-                            <w:r>
-                              <w:t>Inlet</w:t>
+                              <w:t xml:space="preserve"> Zone Inlet</w:t>
                             </w:r>
                           </w:p>
                           <w:p>
@@ -8647,13 +9144,7 @@
                               <w:spacing w:after="0" w:line="240" w:lineRule="auto"/>
                             </w:pPr>
                             <w:r>
-                              <w:t xml:space="preserve">   </w:t>
-                            </w:r>
-                            <w:r>
-                              <w:t xml:space="preserve"> </w:t>
-                            </w:r>
-                            <w:r>
-                              <w:t>Nodes</w:t>
+                              <w:t xml:space="preserve">    Nodes</w:t>
                             </w:r>
                           </w:p>
                         </w:txbxContent>
@@ -8841,6 +9332,9 @@
         </mc:AlternateContent>
       </w:r>
       <w:r>
+        <w:rPr>
+          <w:noProof/>
+        </w:rPr>
         <mc:AlternateContent>
           <mc:Choice Requires="wps">
             <w:drawing>
@@ -8912,6 +9406,9 @@
         </mc:AlternateContent>
       </w:r>
       <w:r>
+        <w:rPr>
+          <w:noProof/>
+        </w:rPr>
         <mc:AlternateContent>
           <mc:Choice Requires="wps">
             <w:drawing>
@@ -8983,6 +9480,9 @@
         </mc:AlternateContent>
       </w:r>
       <w:r>
+        <w:rPr>
+          <w:noProof/>
+        </w:rPr>
         <mc:AlternateContent>
           <mc:Choice Requires="wps">
             <w:drawing>
@@ -9054,6 +9554,9 @@
         </mc:AlternateContent>
       </w:r>
       <w:r>
+        <w:rPr>
+          <w:noProof/>
+        </w:rPr>
         <mc:AlternateContent>
           <mc:Choice Requires="wps">
             <w:drawing>
@@ -9126,6 +9629,9 @@
         </mc:AlternateContent>
       </w:r>
       <w:r>
+        <w:rPr>
+          <w:noProof/>
+        </w:rPr>
         <mc:AlternateContent>
           <mc:Choice Requires="wps">
             <w:drawing>
@@ -9198,6 +9704,9 @@
         </mc:AlternateContent>
       </w:r>
       <w:r>
+        <w:rPr>
+          <w:noProof/>
+        </w:rPr>
         <mc:AlternateContent>
           <mc:Choice Requires="wps">
             <w:drawing>
@@ -9270,6 +9779,9 @@
         </mc:AlternateContent>
       </w:r>
       <w:r>
+        <w:rPr>
+          <w:noProof/>
+        </w:rPr>
         <mc:AlternateContent>
           <mc:Choice Requires="wps">
             <w:drawing>
@@ -9334,7 +9846,7 @@
           </mc:Choice>
           <mc:Fallback>
             <w:pict>
-              <v:shape w14:anchorId="6D062611" id="Straight Arrow Connector 422" o:spid="_x0000_s1026" type="#_x0000_t32" style="position:absolute;margin-left:-19.5pt;margin-top:134.05pt;width:0;height:39.6pt;z-index:251886592;visibility:visible;mso-wrap-style:square;mso-width-percent:0;mso-height-percent:0;mso-wrap-distance-left:9pt;mso-wrap-distance-top:0;mso-wrap-distance-right:9pt;mso-wrap-distance-bottom:0;mso-position-horizontal:absolute;mso-position-horizontal-relative:text;mso-position-vertical:absolute;mso-position-vertical-relative:text;mso-width-percent:0;mso-height-percent:0;mso-width-relative:margin;mso-height-relative:margin" o:gfxdata="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" strokecolor="black [3213]" strokeweight="2pt">
+              <v:shape w14:anchorId="7E70C980" id="Straight Arrow Connector 422" o:spid="_x0000_s1026" type="#_x0000_t32" style="position:absolute;margin-left:-19.5pt;margin-top:134.05pt;width:0;height:39.6pt;z-index:251886592;visibility:visible;mso-wrap-style:square;mso-width-percent:0;mso-height-percent:0;mso-wrap-distance-left:9pt;mso-wrap-distance-top:0;mso-wrap-distance-right:9pt;mso-wrap-distance-bottom:0;mso-position-horizontal:absolute;mso-position-horizontal-relative:text;mso-position-vertical:absolute;mso-position-vertical-relative:text;mso-width-percent:0;mso-height-percent:0;mso-width-relative:margin;mso-height-relative:margin" o:gfxdata="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" strokecolor="black [3213]" strokeweight="2pt">
                 <v:stroke endarrow="block" endarrowwidth="wide" endarrowlength="long" joinstyle="miter"/>
               </v:shape>
             </w:pict>
@@ -9348,18 +9860,18 @@
         <mc:AlternateContent>
           <mc:Choice Requires="wps">
             <w:drawing>
-              <wp:anchor distT="0" distB="0" distL="114300" distR="114300" simplePos="0" relativeHeight="251669504" behindDoc="0" locked="0" layoutInCell="1" allowOverlap="1">
-                <wp:simplePos x="0" y="0"/>
-                <wp:positionH relativeFrom="column">
-                  <wp:posOffset>2428875</wp:posOffset>
-                </wp:positionH>
-                <wp:positionV relativeFrom="paragraph">
-                  <wp:posOffset>1038225</wp:posOffset>
-                </wp:positionV>
-                <wp:extent cx="304800" cy="95250"/>
-                <wp:effectExtent l="0" t="38100" r="38100" b="76200"/>
+              <wp:anchor distT="0" distB="0" distL="114300" distR="114300" simplePos="0" relativeHeight="251891712" behindDoc="0" locked="0" layoutInCell="1" allowOverlap="1" wp14:anchorId="4DA781BB" wp14:editId="2E28B462">
+                <wp:simplePos x="0" y="0"/>
+                <wp:positionH relativeFrom="column">
+                  <wp:posOffset>-457200</wp:posOffset>
+                </wp:positionH>
+                <wp:positionV relativeFrom="paragraph">
+                  <wp:posOffset>3428365</wp:posOffset>
+                </wp:positionV>
+                <wp:extent cx="0" cy="274320"/>
+                <wp:effectExtent l="95250" t="0" r="57150" b="49530"/>
                 <wp:wrapNone/>
-                <wp:docPr id="7" name="Straight Arrow Connector 7"/>
+                <wp:docPr id="425" name="Straight Arrow Connector 425"/>
                 <wp:cNvGraphicFramePr/>
                 <a:graphic xmlns:a="http://schemas.openxmlformats.org/drawingml/2006/main">
                   <a:graphicData uri="http://schemas.microsoft.com/office/word/2010/wordprocessingShape">
@@ -9368,7 +9880,7 @@
                       <wps:spPr>
                         <a:xfrm>
                           <a:off x="0" y="0"/>
-                          <a:ext cx="304800" cy="95250"/>
+                          <a:ext cx="0" cy="274320"/>
                         </a:xfrm>
                         <a:prstGeom prst="straightConnector1">
                           <a:avLst/>
@@ -9409,7 +9921,7 @@
           </mc:Choice>
           <mc:Fallback>
             <w:pict>
-              <v:shape w14:anchorId="68309979" id="Straight Arrow Connector 7" o:spid="_x0000_s1026" type="#_x0000_t32" style="position:absolute;margin-left:191.25pt;margin-top:81.75pt;width:24pt;height:7.5pt;z-index:251669504;visibility:visible;mso-wrap-style:square;mso-width-percent:0;mso-height-percent:0;mso-wrap-distance-left:9pt;mso-wrap-distance-top:0;mso-wrap-distance-right:9pt;mso-wrap-distance-bottom:0;mso-position-horizontal:absolute;mso-position-horizontal-relative:text;mso-position-vertical:absolute;mso-position-vertical-relative:text;mso-width-percent:0;mso-height-percent:0;mso-width-relative:margin;mso-height-relative:margin" o:gfxdata="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" strokecolor="black [3213]" strokeweight="1.25pt">
+              <v:shape w14:anchorId="7586EC6B" id="Straight Arrow Connector 425" o:spid="_x0000_s1026" type="#_x0000_t32" style="position:absolute;margin-left:-36pt;margin-top:269.95pt;width:0;height:21.6pt;z-index:251891712;visibility:visible;mso-wrap-style:square;mso-width-percent:0;mso-height-percent:0;mso-wrap-distance-left:9pt;mso-wrap-distance-top:0;mso-wrap-distance-right:9pt;mso-wrap-distance-bottom:0;mso-position-horizontal:absolute;mso-position-horizontal-relative:text;mso-position-vertical:absolute;mso-position-vertical-relative:text;mso-width-percent:0;mso-height-percent:0;mso-width-relative:margin;mso-height-relative:margin" o:gfxdata="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" strokecolor="black [3213]" strokeweight="1.25pt">
                 <v:stroke endarrow="block" endarrowwidth="wide" endarrowlength="long" joinstyle="miter"/>
               </v:shape>
             </w:pict>
@@ -9423,76 +9935,53 @@
         <mc:AlternateContent>
           <mc:Choice Requires="wps">
             <w:drawing>
-              <wp:anchor distT="45720" distB="45720" distL="114300" distR="114300" simplePos="0" relativeHeight="251668480" behindDoc="0" locked="0" layoutInCell="1" allowOverlap="1">
-                <wp:simplePos x="0" y="0"/>
-                <wp:positionH relativeFrom="column">
-                  <wp:posOffset>85725</wp:posOffset>
-                </wp:positionH>
-                <wp:positionV relativeFrom="paragraph">
-                  <wp:posOffset>809625</wp:posOffset>
-                </wp:positionV>
-                <wp:extent cx="2752725" cy="457200"/>
-                <wp:effectExtent l="0" t="0" r="0" b="0"/>
-                <wp:wrapSquare wrapText="bothSides"/>
-                <wp:docPr id="217" name="Text Box 2"/>
-                <wp:cNvGraphicFramePr>
-                  <a:graphicFrameLocks xmlns:a="http://schemas.openxmlformats.org/drawingml/2006/main"/>
-                </wp:cNvGraphicFramePr>
-                <a:graphic xmlns:a="http://schemas.openxmlformats.org/drawingml/2006/main">
-                  <a:graphicData uri="http://schemas.microsoft.com/office/word/2010/wordprocessingShape">
-                    <wps:wsp>
-                      <wps:cNvSpPr txBox="1">
-                        <a:spLocks noChangeArrowheads="1"/>
-                      </wps:cNvSpPr>
-                      <wps:spPr bwMode="auto">
+              <wp:anchor distT="0" distB="0" distL="114300" distR="114300" simplePos="0" relativeHeight="251893760" behindDoc="0" locked="0" layoutInCell="1" allowOverlap="1" wp14:anchorId="3CB38131" wp14:editId="4D700B44">
+                <wp:simplePos x="0" y="0"/>
+                <wp:positionH relativeFrom="column">
+                  <wp:posOffset>-257175</wp:posOffset>
+                </wp:positionH>
+                <wp:positionV relativeFrom="paragraph">
+                  <wp:posOffset>3429000</wp:posOffset>
+                </wp:positionV>
+                <wp:extent cx="0" cy="274320"/>
+                <wp:effectExtent l="95250" t="0" r="57150" b="49530"/>
+                <wp:wrapNone/>
+                <wp:docPr id="426" name="Straight Arrow Connector 426"/>
+                <wp:cNvGraphicFramePr/>
+                <a:graphic xmlns:a="http://schemas.openxmlformats.org/drawingml/2006/main">
+                  <a:graphicData uri="http://schemas.microsoft.com/office/word/2010/wordprocessingShape">
+                    <wps:wsp>
+                      <wps:cNvCnPr/>
+                      <wps:spPr>
                         <a:xfrm>
                           <a:off x="0" y="0"/>
-                          <a:ext cx="2752725" cy="457200"/>
-                        </a:xfrm>
-                        <a:prstGeom prst="rect">
-                          <a:avLst/>
-                        </a:prstGeom>
-                        <a:noFill/>
-                        <a:ln w="9525">
-                          <a:noFill/>
-                          <a:miter lim="800000"/>
-                          <a:headEnd/>
-                          <a:tailEnd/>
-                        </a:ln>
-                      </wps:spPr>
-                      <wps:txbx>
-                        <w:txbxContent>
-                          <w:p>
-                            <w:pPr>
-                              <w:spacing w:after="0" w:line="240" w:lineRule="auto"/>
-                            </w:pPr>
-                            <w:r>
-                              <w:t xml:space="preserve">Internal </w:t>
-                            </w:r>
-                            <w:r>
-                              <w:t>Outside Air M</w:t>
-                            </w:r>
-                            <w:r>
-                              <w:t>i</w:t>
-                            </w:r>
-                            <w:r>
-                              <w:t>xer</w:t>
-                            </w:r>
-                            <w:r>
-                              <w:t xml:space="preserve"> (set flow=0 when using AirloopHVAC:OutdoorAirSys</w:t>
-                            </w:r>
-                            <w:r>
-                              <w:t>t</w:t>
-                            </w:r>
-                            <w:r>
-                              <w:t>em)</w:t>
-                            </w:r>
-                          </w:p>
-                        </w:txbxContent>
-                      </wps:txbx>
-                      <wps:bodyPr rot="0" vert="horz" wrap="square" lIns="91440" tIns="45720" rIns="91440" bIns="45720" anchor="t" anchorCtr="0">
-                        <a:noAutofit/>
-                      </wps:bodyPr>
+                          <a:ext cx="0" cy="274320"/>
+                        </a:xfrm>
+                        <a:prstGeom prst="straightConnector1">
+                          <a:avLst/>
+                        </a:prstGeom>
+                        <a:ln w="15875">
+                          <a:solidFill>
+                            <a:schemeClr val="tx1"/>
+                          </a:solidFill>
+                          <a:tailEnd type="triangle" w="lg" len="lg"/>
+                        </a:ln>
+                      </wps:spPr>
+                      <wps:style>
+                        <a:lnRef idx="1">
+                          <a:schemeClr val="accent1"/>
+                        </a:lnRef>
+                        <a:fillRef idx="0">
+                          <a:schemeClr val="accent1"/>
+                        </a:fillRef>
+                        <a:effectRef idx="0">
+                          <a:schemeClr val="accent1"/>
+                        </a:effectRef>
+                        <a:fontRef idx="minor">
+                          <a:schemeClr val="tx1"/>
+                        </a:fontRef>
+                      </wps:style>
+                      <wps:bodyPr/>
                     </wps:wsp>
                   </a:graphicData>
                 </a:graphic>
@@ -9507,502 +9996,6 @@
           </mc:Choice>
           <mc:Fallback>
             <w:pict>
-              <v:shape id="_x0000_s1061" type="#_x0000_t202" style="position:absolute;margin-left:6.75pt;margin-top:63.75pt;width:216.75pt;height:36pt;z-index:251668480;visibility:visible;mso-wrap-style:square;mso-width-percent:0;mso-height-percent:0;mso-wrap-distance-left:9pt;mso-wrap-distance-top:3.6pt;mso-wrap-distance-right:9pt;mso-wrap-distance-bottom:3.6pt;mso-position-horizontal:absolute;mso-position-horizontal-relative:text;mso-position-vertical:absolute;mso-position-vertical-relative:text;mso-width-percent:0;mso-height-percent:0;mso-width-relative:margin;mso-height-relative:margin;v-text-anchor:top" o:gfxdata="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" filled="f" stroked="f">
-                <v:textbox>
-                  <w:txbxContent>
-                    <w:p>
-                      <w:pPr>
-                        <w:spacing w:after="0" w:line="240" w:lineRule="auto"/>
-                      </w:pPr>
-                      <w:r>
-                        <w:t xml:space="preserve">Internal </w:t>
-                      </w:r>
-                      <w:r>
-                        <w:t>Outside Air M</w:t>
-                      </w:r>
-                      <w:r>
-                        <w:t>i</w:t>
-                      </w:r>
-                      <w:r>
-                        <w:t>xer</w:t>
-                      </w:r>
-                      <w:r>
-                        <w:t xml:space="preserve"> (set flow=0 when using AirloopHVAC:OutdoorAirSys</w:t>
-                      </w:r>
-                      <w:r>
-                        <w:t>t</w:t>
-                      </w:r>
-                      <w:r>
-                        <w:t>em)</w:t>
-                      </w:r>
-                    </w:p>
-                  </w:txbxContent>
-                </v:textbox>
-                <w10:wrap type="square"/>
-              </v:shape>
-            </w:pict>
-          </mc:Fallback>
-        </mc:AlternateContent>
-      </w:r>
-      <w:r>
-        <w:rPr>
-          <w:noProof/>
-        </w:rPr>
-        <mc:AlternateContent>
-          <mc:Choice Requires="wps">
-            <w:drawing>
-              <wp:anchor distT="45720" distB="45720" distL="114300" distR="114300" simplePos="0" relativeHeight="251884544" behindDoc="0" locked="0" layoutInCell="1" allowOverlap="1" wp14:anchorId="69DE83D2" wp14:editId="187409DD">
-                <wp:simplePos x="0" y="0"/>
-                <wp:positionH relativeFrom="column">
-                  <wp:posOffset>1533525</wp:posOffset>
-                </wp:positionH>
-                <wp:positionV relativeFrom="paragraph">
-                  <wp:posOffset>2419350</wp:posOffset>
-                </wp:positionV>
-                <wp:extent cx="1600200" cy="390525"/>
-                <wp:effectExtent l="0" t="0" r="19050" b="28575"/>
-                <wp:wrapSquare wrapText="bothSides"/>
-                <wp:docPr id="421" name="Text Box 2"/>
-                <wp:cNvGraphicFramePr>
-                  <a:graphicFrameLocks xmlns:a="http://schemas.openxmlformats.org/drawingml/2006/main"/>
-                </wp:cNvGraphicFramePr>
-                <a:graphic xmlns:a="http://schemas.openxmlformats.org/drawingml/2006/main">
-                  <a:graphicData uri="http://schemas.microsoft.com/office/word/2010/wordprocessingShape">
-                    <wps:wsp>
-                      <wps:cNvSpPr txBox="1">
-                        <a:spLocks noChangeArrowheads="1"/>
-                      </wps:cNvSpPr>
-                      <wps:spPr bwMode="auto">
-                        <a:xfrm>
-                          <a:off x="0" y="0"/>
-                          <a:ext cx="1600200" cy="390525"/>
-                        </a:xfrm>
-                        <a:prstGeom prst="rect">
-                          <a:avLst/>
-                        </a:prstGeom>
-                        <a:noFill/>
-                        <a:ln w="9525">
-                          <a:solidFill>
-                            <a:srgbClr val="FF0000"/>
-                          </a:solidFill>
-                          <a:prstDash val="dash"/>
-                          <a:miter lim="800000"/>
-                          <a:headEnd/>
-                          <a:tailEnd/>
-                        </a:ln>
-                      </wps:spPr>
-                      <wps:txbx>
-                        <w:txbxContent>
-                          <w:p>
-                            <w:pPr>
-                              <w:spacing w:after="0" w:line="240" w:lineRule="auto"/>
-                              <w:rPr>
-                                <w:color w:val="FF0000"/>
-                                <w14:textOutline w14:w="0" w14:cap="rnd" w14:cmpd="sng" w14:algn="ctr">
-                                  <w14:solidFill>
-                                    <w14:schemeClr w14:val="tx1"/>
-                                  </w14:solidFill>
-                                  <w14:prstDash w14:val="solid"/>
-                                  <w14:bevel/>
-                                </w14:textOutline>
-                              </w:rPr>
-                            </w:pPr>
-                            <w:r>
-                              <w:rPr>
-                                <w:color w:val="FF0000"/>
-                                <w14:textOutline w14:w="0" w14:cap="rnd" w14:cmpd="sng" w14:algn="ctr">
-                                  <w14:solidFill>
-                                    <w14:schemeClr w14:val="tx1"/>
-                                  </w14:solidFill>
-                                  <w14:prstDash w14:val="solid"/>
-                                  <w14:bevel/>
-                                </w14:textOutline>
-                              </w:rPr>
-                              <w:t>Add</w:t>
-                            </w:r>
-                            <w:r>
-                              <w:rPr>
-                                <w:color w:val="FF0000"/>
-                                <w14:textOutline w14:w="0" w14:cap="rnd" w14:cmpd="sng" w14:algn="ctr">
-                                  <w14:solidFill>
-                                    <w14:schemeClr w14:val="tx1"/>
-                                  </w14:solidFill>
-                                  <w14:prstDash w14:val="solid"/>
-                                  <w14:bevel/>
-                                </w14:textOutline>
-                              </w:rPr>
-                              <w:t xml:space="preserve"> bypass duct splitter</w:t>
-                            </w:r>
-                          </w:p>
-                          <w:p>
-                            <w:pPr>
-                              <w:spacing w:after="0" w:line="240" w:lineRule="auto"/>
-                              <w:rPr>
-                                <w:color w:val="FF0000"/>
-                                <w14:textOutline w14:w="0" w14:cap="rnd" w14:cmpd="sng" w14:algn="ctr">
-                                  <w14:solidFill>
-                                    <w14:schemeClr w14:val="tx1"/>
-                                  </w14:solidFill>
-                                  <w14:prstDash w14:val="solid"/>
-                                  <w14:bevel/>
-                                </w14:textOutline>
-                              </w:rPr>
-                            </w:pPr>
-                            <w:r>
-                              <w:rPr>
-                                <w:color w:val="FF0000"/>
-                                <w14:textOutline w14:w="0" w14:cap="rnd" w14:cmpd="sng" w14:algn="ctr">
-                                  <w14:solidFill>
-                                    <w14:schemeClr w14:val="tx1"/>
-                                  </w14:solidFill>
-                                  <w14:prstDash w14:val="solid"/>
-                                  <w14:bevel/>
-                                </w14:textOutline>
-                              </w:rPr>
-                              <w:t xml:space="preserve">  </w:t>
-                            </w:r>
-                            <w:r>
-                              <w:rPr>
-                                <w:color w:val="FF0000"/>
-                                <w14:textOutline w14:w="0" w14:cap="rnd" w14:cmpd="sng" w14:algn="ctr">
-                                  <w14:solidFill>
-                                    <w14:schemeClr w14:val="tx1"/>
-                                  </w14:solidFill>
-                                  <w14:prstDash w14:val="solid"/>
-                                  <w14:bevel/>
-                                </w14:textOutline>
-                              </w:rPr>
-                              <w:t xml:space="preserve"> </w:t>
-                            </w:r>
-                            <w:r>
-                              <w:rPr>
-                                <w:color w:val="FF0000"/>
-                                <w14:textOutline w14:w="0" w14:cap="rnd" w14:cmpd="sng" w14:algn="ctr">
-                                  <w14:solidFill>
-                                    <w14:schemeClr w14:val="tx1"/>
-                                  </w14:solidFill>
-                                  <w14:prstDash w14:val="solid"/>
-                                  <w14:bevel/>
-                                </w14:textOutline>
-                              </w:rPr>
-                              <w:t xml:space="preserve"> </w:t>
-                            </w:r>
-                            <w:r>
-                              <w:rPr>
-                                <w:color w:val="FF0000"/>
-                                <w14:textOutline w14:w="0" w14:cap="rnd" w14:cmpd="sng" w14:algn="ctr">
-                                  <w14:solidFill>
-                                    <w14:schemeClr w14:val="tx1"/>
-                                  </w14:solidFill>
-                                  <w14:prstDash w14:val="solid"/>
-                                  <w14:bevel/>
-                                </w14:textOutline>
-                              </w:rPr>
-                              <w:t>node name</w:t>
-                            </w:r>
-                            <w:r>
-                              <w:rPr>
-                                <w:color w:val="FF0000"/>
-                                <w14:textOutline w14:w="0" w14:cap="rnd" w14:cmpd="sng" w14:algn="ctr">
-                                  <w14:solidFill>
-                                    <w14:schemeClr w14:val="tx1"/>
-                                  </w14:solidFill>
-                                  <w14:prstDash w14:val="solid"/>
-                                  <w14:bevel/>
-                                </w14:textOutline>
-                              </w:rPr>
-                              <w:t xml:space="preserve"> here</w:t>
-                            </w:r>
-                          </w:p>
-                        </w:txbxContent>
-                      </wps:txbx>
-                      <wps:bodyPr rot="0" vert="horz" wrap="square" lIns="91440" tIns="45720" rIns="91440" bIns="45720" anchor="t" anchorCtr="0">
-                        <a:noAutofit/>
-                      </wps:bodyPr>
-                    </wps:wsp>
-                  </a:graphicData>
-                </a:graphic>
-                <wp14:sizeRelH relativeFrom="margin">
-                  <wp14:pctWidth>0</wp14:pctWidth>
-                </wp14:sizeRelH>
-                <wp14:sizeRelV relativeFrom="margin">
-                  <wp14:pctHeight>0</wp14:pctHeight>
-                </wp14:sizeRelV>
-              </wp:anchor>
-            </w:drawing>
-          </mc:Choice>
-          <mc:Fallback>
-            <w:pict>
-              <v:shape w14:anchorId="69DE83D2" id="_x0000_s1062" type="#_x0000_t202" style="position:absolute;margin-left:120.75pt;margin-top:190.5pt;width:126pt;height:30.75pt;z-index:251884544;visibility:visible;mso-wrap-style:square;mso-width-percent:0;mso-height-percent:0;mso-wrap-distance-left:9pt;mso-wrap-distance-top:3.6pt;mso-wrap-distance-right:9pt;mso-wrap-distance-bottom:3.6pt;mso-position-horizontal:absolute;mso-position-horizontal-relative:text;mso-position-vertical:absolute;mso-position-vertical-relative:text;mso-width-percent:0;mso-height-percent:0;mso-width-relative:margin;mso-height-relative:margin;v-text-anchor:top" o:gfxdata="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" filled="f" strokecolor="red">
-                <v:stroke dashstyle="dash"/>
-                <v:textbox>
-                  <w:txbxContent>
-                    <w:p>
-                      <w:pPr>
-                        <w:spacing w:after="0" w:line="240" w:lineRule="auto"/>
-                        <w:rPr>
-                          <w:color w:val="FF0000"/>
-                          <w14:textOutline w14:w="0" w14:cap="rnd" w14:cmpd="sng" w14:algn="ctr">
-                            <w14:solidFill>
-                              <w14:schemeClr w14:val="tx1"/>
-                            </w14:solidFill>
-                            <w14:prstDash w14:val="solid"/>
-                            <w14:bevel/>
-                          </w14:textOutline>
-                        </w:rPr>
-                      </w:pPr>
-                      <w:r>
-                        <w:rPr>
-                          <w:color w:val="FF0000"/>
-                          <w14:textOutline w14:w="0" w14:cap="rnd" w14:cmpd="sng" w14:algn="ctr">
-                            <w14:solidFill>
-                              <w14:schemeClr w14:val="tx1"/>
-                            </w14:solidFill>
-                            <w14:prstDash w14:val="solid"/>
-                            <w14:bevel/>
-                          </w14:textOutline>
-                        </w:rPr>
-                        <w:t>Add</w:t>
-                      </w:r>
-                      <w:r>
-                        <w:rPr>
-                          <w:color w:val="FF0000"/>
-                          <w14:textOutline w14:w="0" w14:cap="rnd" w14:cmpd="sng" w14:algn="ctr">
-                            <w14:solidFill>
-                              <w14:schemeClr w14:val="tx1"/>
-                            </w14:solidFill>
-                            <w14:prstDash w14:val="solid"/>
-                            <w14:bevel/>
-                          </w14:textOutline>
-                        </w:rPr>
-                        <w:t xml:space="preserve"> bypass duct splitter</w:t>
-                      </w:r>
-                    </w:p>
-                    <w:p>
-                      <w:pPr>
-                        <w:spacing w:after="0" w:line="240" w:lineRule="auto"/>
-                        <w:rPr>
-                          <w:color w:val="FF0000"/>
-                          <w14:textOutline w14:w="0" w14:cap="rnd" w14:cmpd="sng" w14:algn="ctr">
-                            <w14:solidFill>
-                              <w14:schemeClr w14:val="tx1"/>
-                            </w14:solidFill>
-                            <w14:prstDash w14:val="solid"/>
-                            <w14:bevel/>
-                          </w14:textOutline>
-                        </w:rPr>
-                      </w:pPr>
-                      <w:r>
-                        <w:rPr>
-                          <w:color w:val="FF0000"/>
-                          <w14:textOutline w14:w="0" w14:cap="rnd" w14:cmpd="sng" w14:algn="ctr">
-                            <w14:solidFill>
-                              <w14:schemeClr w14:val="tx1"/>
-                            </w14:solidFill>
-                            <w14:prstDash w14:val="solid"/>
-                            <w14:bevel/>
-                          </w14:textOutline>
-                        </w:rPr>
-                        <w:t xml:space="preserve">  </w:t>
-                      </w:r>
-                      <w:r>
-                        <w:rPr>
-                          <w:color w:val="FF0000"/>
-                          <w14:textOutline w14:w="0" w14:cap="rnd" w14:cmpd="sng" w14:algn="ctr">
-                            <w14:solidFill>
-                              <w14:schemeClr w14:val="tx1"/>
-                            </w14:solidFill>
-                            <w14:prstDash w14:val="solid"/>
-                            <w14:bevel/>
-                          </w14:textOutline>
-                        </w:rPr>
-                        <w:t xml:space="preserve"> </w:t>
-                      </w:r>
-                      <w:r>
-                        <w:rPr>
-                          <w:color w:val="FF0000"/>
-                          <w14:textOutline w14:w="0" w14:cap="rnd" w14:cmpd="sng" w14:algn="ctr">
-                            <w14:solidFill>
-                              <w14:schemeClr w14:val="tx1"/>
-                            </w14:solidFill>
-                            <w14:prstDash w14:val="solid"/>
-                            <w14:bevel/>
-                          </w14:textOutline>
-                        </w:rPr>
-                        <w:t xml:space="preserve"> </w:t>
-                      </w:r>
-                      <w:r>
-                        <w:rPr>
-                          <w:color w:val="FF0000"/>
-                          <w14:textOutline w14:w="0" w14:cap="rnd" w14:cmpd="sng" w14:algn="ctr">
-                            <w14:solidFill>
-                              <w14:schemeClr w14:val="tx1"/>
-                            </w14:solidFill>
-                            <w14:prstDash w14:val="solid"/>
-                            <w14:bevel/>
-                          </w14:textOutline>
-                        </w:rPr>
-                        <w:t>node name</w:t>
-                      </w:r>
-                      <w:r>
-                        <w:rPr>
-                          <w:color w:val="FF0000"/>
-                          <w14:textOutline w14:w="0" w14:cap="rnd" w14:cmpd="sng" w14:algn="ctr">
-                            <w14:solidFill>
-                              <w14:schemeClr w14:val="tx1"/>
-                            </w14:solidFill>
-                            <w14:prstDash w14:val="solid"/>
-                            <w14:bevel/>
-                          </w14:textOutline>
-                        </w:rPr>
-                        <w:t xml:space="preserve"> here</w:t>
-                      </w:r>
-                    </w:p>
-                  </w:txbxContent>
-                </v:textbox>
-                <w10:wrap type="square"/>
-              </v:shape>
-            </w:pict>
-          </mc:Fallback>
-        </mc:AlternateContent>
-      </w:r>
-      <w:r>
-        <mc:AlternateContent>
-          <mc:Choice Requires="wps">
-            <w:drawing>
-              <wp:anchor distT="0" distB="0" distL="114300" distR="114300" simplePos="0" relativeHeight="251891712" behindDoc="0" locked="0" layoutInCell="1" allowOverlap="1" wp14:anchorId="4DA781BB" wp14:editId="2E28B462">
-                <wp:simplePos x="0" y="0"/>
-                <wp:positionH relativeFrom="column">
-                  <wp:posOffset>-457200</wp:posOffset>
-                </wp:positionH>
-                <wp:positionV relativeFrom="paragraph">
-                  <wp:posOffset>3428365</wp:posOffset>
-                </wp:positionV>
-                <wp:extent cx="0" cy="274320"/>
-                <wp:effectExtent l="95250" t="0" r="57150" b="49530"/>
-                <wp:wrapNone/>
-                <wp:docPr id="425" name="Straight Arrow Connector 425"/>
-                <wp:cNvGraphicFramePr/>
-                <a:graphic xmlns:a="http://schemas.openxmlformats.org/drawingml/2006/main">
-                  <a:graphicData uri="http://schemas.microsoft.com/office/word/2010/wordprocessingShape">
-                    <wps:wsp>
-                      <wps:cNvCnPr/>
-                      <wps:spPr>
-                        <a:xfrm>
-                          <a:off x="0" y="0"/>
-                          <a:ext cx="0" cy="274320"/>
-                        </a:xfrm>
-                        <a:prstGeom prst="straightConnector1">
-                          <a:avLst/>
-                        </a:prstGeom>
-                        <a:ln w="15875">
-                          <a:solidFill>
-                            <a:schemeClr val="tx1"/>
-                          </a:solidFill>
-                          <a:tailEnd type="triangle" w="lg" len="lg"/>
-                        </a:ln>
-                      </wps:spPr>
-                      <wps:style>
-                        <a:lnRef idx="1">
-                          <a:schemeClr val="accent1"/>
-                        </a:lnRef>
-                        <a:fillRef idx="0">
-                          <a:schemeClr val="accent1"/>
-                        </a:fillRef>
-                        <a:effectRef idx="0">
-                          <a:schemeClr val="accent1"/>
-                        </a:effectRef>
-                        <a:fontRef idx="minor">
-                          <a:schemeClr val="tx1"/>
-                        </a:fontRef>
-                      </wps:style>
-                      <wps:bodyPr/>
-                    </wps:wsp>
-                  </a:graphicData>
-                </a:graphic>
-                <wp14:sizeRelH relativeFrom="margin">
-                  <wp14:pctWidth>0</wp14:pctWidth>
-                </wp14:sizeRelH>
-                <wp14:sizeRelV relativeFrom="margin">
-                  <wp14:pctHeight>0</wp14:pctHeight>
-                </wp14:sizeRelV>
-              </wp:anchor>
-            </w:drawing>
-          </mc:Choice>
-          <mc:Fallback>
-            <w:pict>
-              <v:shape w14:anchorId="7586EC6B" id="Straight Arrow Connector 425" o:spid="_x0000_s1026" type="#_x0000_t32" style="position:absolute;margin-left:-36pt;margin-top:269.95pt;width:0;height:21.6pt;z-index:251891712;visibility:visible;mso-wrap-style:square;mso-width-percent:0;mso-height-percent:0;mso-wrap-distance-left:9pt;mso-wrap-distance-top:0;mso-wrap-distance-right:9pt;mso-wrap-distance-bottom:0;mso-position-horizontal:absolute;mso-position-horizontal-relative:text;mso-position-vertical:absolute;mso-position-vertical-relative:text;mso-width-percent:0;mso-height-percent:0;mso-width-relative:margin;mso-height-relative:margin" o:gfxdata="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" strokecolor="black [3213]" strokeweight="1.25pt">
-                <v:stroke endarrow="block" endarrowwidth="wide" endarrowlength="long" joinstyle="miter"/>
-              </v:shape>
-            </w:pict>
-          </mc:Fallback>
-        </mc:AlternateContent>
-      </w:r>
-      <w:r>
-        <mc:AlternateContent>
-          <mc:Choice Requires="wps">
-            <w:drawing>
-              <wp:anchor distT="0" distB="0" distL="114300" distR="114300" simplePos="0" relativeHeight="251893760" behindDoc="0" locked="0" layoutInCell="1" allowOverlap="1" wp14:anchorId="3CB38131" wp14:editId="4D700B44">
-                <wp:simplePos x="0" y="0"/>
-                <wp:positionH relativeFrom="column">
-                  <wp:posOffset>-257175</wp:posOffset>
-                </wp:positionH>
-                <wp:positionV relativeFrom="paragraph">
-                  <wp:posOffset>3429000</wp:posOffset>
-                </wp:positionV>
-                <wp:extent cx="0" cy="274320"/>
-                <wp:effectExtent l="95250" t="0" r="57150" b="49530"/>
-                <wp:wrapNone/>
-                <wp:docPr id="426" name="Straight Arrow Connector 426"/>
-                <wp:cNvGraphicFramePr/>
-                <a:graphic xmlns:a="http://schemas.openxmlformats.org/drawingml/2006/main">
-                  <a:graphicData uri="http://schemas.microsoft.com/office/word/2010/wordprocessingShape">
-                    <wps:wsp>
-                      <wps:cNvCnPr/>
-                      <wps:spPr>
-                        <a:xfrm>
-                          <a:off x="0" y="0"/>
-                          <a:ext cx="0" cy="274320"/>
-                        </a:xfrm>
-                        <a:prstGeom prst="straightConnector1">
-                          <a:avLst/>
-                        </a:prstGeom>
-                        <a:ln w="15875">
-                          <a:solidFill>
-                            <a:schemeClr val="tx1"/>
-                          </a:solidFill>
-                          <a:tailEnd type="triangle" w="lg" len="lg"/>
-                        </a:ln>
-                      </wps:spPr>
-                      <wps:style>
-                        <a:lnRef idx="1">
-                          <a:schemeClr val="accent1"/>
-                        </a:lnRef>
-                        <a:fillRef idx="0">
-                          <a:schemeClr val="accent1"/>
-                        </a:fillRef>
-                        <a:effectRef idx="0">
-                          <a:schemeClr val="accent1"/>
-                        </a:effectRef>
-                        <a:fontRef idx="minor">
-                          <a:schemeClr val="tx1"/>
-                        </a:fontRef>
-                      </wps:style>
-                      <wps:bodyPr/>
-                    </wps:wsp>
-                  </a:graphicData>
-                </a:graphic>
-                <wp14:sizeRelH relativeFrom="margin">
-                  <wp14:pctWidth>0</wp14:pctWidth>
-                </wp14:sizeRelH>
-                <wp14:sizeRelV relativeFrom="margin">
-                  <wp14:pctHeight>0</wp14:pctHeight>
-                </wp14:sizeRelV>
-              </wp:anchor>
-            </w:drawing>
-          </mc:Choice>
-          <mc:Fallback>
-            <w:pict>
               <v:shape w14:anchorId="0239257F" id="Straight Arrow Connector 426" o:spid="_x0000_s1026" type="#_x0000_t32" style="position:absolute;margin-left:-20.25pt;margin-top:270pt;width:0;height:21.6pt;z-index:251893760;visibility:visible;mso-wrap-style:square;mso-width-percent:0;mso-height-percent:0;mso-wrap-distance-left:9pt;mso-wrap-distance-top:0;mso-wrap-distance-right:9pt;mso-wrap-distance-bottom:0;mso-position-horizontal:absolute;mso-position-horizontal-relative:text;mso-position-vertical:absolute;mso-position-vertical-relative:text;mso-width-percent:0;mso-height-percent:0;mso-width-relative:margin;mso-height-relative:margin" o:gfxdata="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" strokecolor="black [3213]" strokeweight="1.25pt">
                 <v:stroke endarrow="block" endarrowwidth="wide" endarrowlength="long" joinstyle="miter"/>
               </v:shape>
@@ -10011,6 +10004,9 @@
         </mc:AlternateContent>
       </w:r>
       <w:r>
+        <w:rPr>
+          <w:noProof/>
+        </w:rPr>
         <mc:AlternateContent>
           <mc:Choice Requires="wps">
             <w:drawing>
@@ -10167,10 +10163,7 @@
                               <w:t xml:space="preserve"> </w:t>
                             </w:r>
                             <w:r>
-                              <w:t>Zone</w:t>
-                            </w:r>
-                            <w:r>
-                              <w:t>Splitter</w:t>
+                              <w:t>ZoneSplitter</w:t>
                             </w:r>
                           </w:p>
                         </w:txbxContent>
@@ -10247,6 +10240,9 @@
         </mc:AlternateContent>
       </w:r>
       <w:r>
+        <w:rPr>
+          <w:noProof/>
+        </w:rPr>
         <mc:AlternateContent>
           <mc:Choice Requires="wps">
             <w:drawing>
@@ -10528,10 +10524,7 @@
                               <w:spacing w:after="0" w:line="240" w:lineRule="auto"/>
                             </w:pPr>
                             <w:r>
-                              <w:t>In</w:t>
-                            </w:r>
-                            <w:r>
-                              <w:t>let</w:t>
+                              <w:t>Inlet</w:t>
                             </w:r>
                           </w:p>
                           <w:p>
@@ -10814,10 +10807,7 @@
                               <w:spacing w:after="0" w:line="240" w:lineRule="auto"/>
                             </w:pPr>
                             <w:r>
-                              <w:t xml:space="preserve">  </w:t>
-                            </w:r>
-                            <w:r>
-                              <w:t>Bypass Air</w:t>
+                              <w:t xml:space="preserve">  Bypass Air</w:t>
                             </w:r>
                           </w:p>
                           <w:p>
@@ -10884,6 +10874,9 @@
         </mc:AlternateContent>
       </w:r>
       <w:r>
+        <w:rPr>
+          <w:noProof/>
+        </w:rPr>
         <mc:AlternateContent>
           <mc:Choice Requires="wps">
             <w:drawing>
@@ -10948,84 +10941,8 @@
           </mc:Choice>
           <mc:Fallback>
             <w:pict>
-              <v:shape w14:anchorId="63898BE4" id="Straight Arrow Connector 407" o:spid="_x0000_s1026" type="#_x0000_t32" style="position:absolute;margin-left:369.75pt;margin-top:288.75pt;width:38.15pt;height:0;z-index:251865088;visibility:visible;mso-wrap-style:square;mso-width-percent:0;mso-height-percent:0;mso-wrap-distance-left:9pt;mso-wrap-distance-top:0;mso-wrap-distance-right:9pt;mso-wrap-distance-bottom:0;mso-position-horizontal:absolute;mso-position-horizontal-relative:text;mso-position-vertical:absolute;mso-position-vertical-relative:text;mso-width-percent:0;mso-height-percent:0;mso-width-relative:margin;mso-height-relative:margin" o:gfxdata="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" strokecolor="black [3213]" strokeweight="1.25pt">
+              <v:shape w14:anchorId="381B635F" id="Straight Arrow Connector 407" o:spid="_x0000_s1026" type="#_x0000_t32" style="position:absolute;margin-left:369.75pt;margin-top:288.75pt;width:38.15pt;height:0;z-index:251865088;visibility:visible;mso-wrap-style:square;mso-width-percent:0;mso-height-percent:0;mso-wrap-distance-left:9pt;mso-wrap-distance-top:0;mso-wrap-distance-right:9pt;mso-wrap-distance-bottom:0;mso-position-horizontal:absolute;mso-position-horizontal-relative:text;mso-position-vertical:absolute;mso-position-vertical-relative:text;mso-width-percent:0;mso-height-percent:0;mso-width-relative:margin;mso-height-relative:margin" o:gfxdata="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" strokecolor="black [3213]" strokeweight="1.25pt">
                 <v:stroke endarrow="block" endarrowwidth="wide" endarrowlength="long" joinstyle="miter"/>
-              </v:shape>
-            </w:pict>
-          </mc:Fallback>
-        </mc:AlternateContent>
-      </w:r>
-      <w:r>
-        <w:rPr>
-          <w:noProof/>
-        </w:rPr>
-        <mc:AlternateContent>
-          <mc:Choice Requires="wps">
-            <w:drawing>
-              <wp:anchor distT="0" distB="0" distL="114300" distR="114300" simplePos="0" relativeHeight="251882496" behindDoc="0" locked="0" layoutInCell="1" allowOverlap="1" wp14:anchorId="5EDCC889" wp14:editId="570612C0">
-                <wp:simplePos x="0" y="0"/>
-                <wp:positionH relativeFrom="column">
-                  <wp:posOffset>885825</wp:posOffset>
-                </wp:positionH>
-                <wp:positionV relativeFrom="paragraph">
-                  <wp:posOffset>2400300</wp:posOffset>
-                </wp:positionV>
-                <wp:extent cx="1504950" cy="923925"/>
-                <wp:effectExtent l="0" t="0" r="76200" b="47625"/>
-                <wp:wrapNone/>
-                <wp:docPr id="420" name="Straight Arrow Connector 420"/>
-                <wp:cNvGraphicFramePr/>
-                <a:graphic xmlns:a="http://schemas.openxmlformats.org/drawingml/2006/main">
-                  <a:graphicData uri="http://schemas.microsoft.com/office/word/2010/wordprocessingShape">
-                    <wps:wsp>
-                      <wps:cNvCnPr/>
-                      <wps:spPr>
-                        <a:xfrm>
-                          <a:off x="0" y="0"/>
-                          <a:ext cx="1504950" cy="923925"/>
-                        </a:xfrm>
-                        <a:prstGeom prst="straightConnector1">
-                          <a:avLst/>
-                        </a:prstGeom>
-                        <a:ln w="12700">
-                          <a:solidFill>
-                            <a:srgbClr val="FF0000"/>
-                          </a:solidFill>
-                          <a:prstDash val="dash"/>
-                          <a:tailEnd type="triangle" w="lg" len="lg"/>
-                        </a:ln>
-                      </wps:spPr>
-                      <wps:style>
-                        <a:lnRef idx="1">
-                          <a:schemeClr val="accent1"/>
-                        </a:lnRef>
-                        <a:fillRef idx="0">
-                          <a:schemeClr val="accent1"/>
-                        </a:fillRef>
-                        <a:effectRef idx="0">
-                          <a:schemeClr val="accent1"/>
-                        </a:effectRef>
-                        <a:fontRef idx="minor">
-                          <a:schemeClr val="tx1"/>
-                        </a:fontRef>
-                      </wps:style>
-                      <wps:bodyPr/>
-                    </wps:wsp>
-                  </a:graphicData>
-                </a:graphic>
-                <wp14:sizeRelH relativeFrom="margin">
-                  <wp14:pctWidth>0</wp14:pctWidth>
-                </wp14:sizeRelH>
-                <wp14:sizeRelV relativeFrom="margin">
-                  <wp14:pctHeight>0</wp14:pctHeight>
-                </wp14:sizeRelV>
-              </wp:anchor>
-            </w:drawing>
-          </mc:Choice>
-          <mc:Fallback>
-            <w:pict>
-              <v:shape w14:anchorId="369ED8E5" id="Straight Arrow Connector 420" o:spid="_x0000_s1026" type="#_x0000_t32" style="position:absolute;margin-left:69.75pt;margin-top:189pt;width:118.5pt;height:72.75pt;z-index:251882496;visibility:visible;mso-wrap-style:square;mso-width-percent:0;mso-height-percent:0;mso-wrap-distance-left:9pt;mso-wrap-distance-top:0;mso-wrap-distance-right:9pt;mso-wrap-distance-bottom:0;mso-position-horizontal:absolute;mso-position-horizontal-relative:text;mso-position-vertical:absolute;mso-position-vertical-relative:text;mso-width-percent:0;mso-height-percent:0;mso-width-relative:margin;mso-height-relative:margin" o:gfxdata="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" strokecolor="red" strokeweight="1pt">
-                <v:stroke dashstyle="dash" endarrow="block" endarrowwidth="wide" endarrowlength="long" joinstyle="miter"/>
               </v:shape>
             </w:pict>
           </mc:Fallback>
@@ -11204,6 +11121,9 @@
         </mc:AlternateContent>
       </w:r>
       <w:r>
+        <w:rPr>
+          <w:noProof/>
+        </w:rPr>
         <mc:AlternateContent>
           <mc:Choice Requires="wps">
             <w:drawing>
@@ -11309,6 +11229,9 @@
         </mc:AlternateContent>
       </w:r>
       <w:r>
+        <w:rPr>
+          <w:noProof/>
+        </w:rPr>
         <mc:AlternateContent>
           <mc:Choice Requires="wps">
             <w:drawing>
@@ -11387,6 +11310,9 @@
         </mc:AlternateContent>
       </w:r>
       <w:r>
+        <w:rPr>
+          <w:noProof/>
+        </w:rPr>
         <mc:AlternateContent>
           <mc:Choice Requires="wps">
             <w:drawing>
@@ -11465,6 +11391,9 @@
         </mc:AlternateContent>
       </w:r>
       <w:r>
+        <w:rPr>
+          <w:noProof/>
+        </w:rPr>
         <mc:AlternateContent>
           <mc:Choice Requires="wps">
             <w:drawing>
@@ -11570,6 +11499,9 @@
         </mc:AlternateContent>
       </w:r>
       <w:r>
+        <w:rPr>
+          <w:noProof/>
+        </w:rPr>
         <mc:AlternateContent>
           <mc:Choice Requires="wps">
             <w:drawing>
@@ -11642,6 +11574,9 @@
         </mc:AlternateContent>
       </w:r>
       <w:r>
+        <w:rPr>
+          <w:noProof/>
+        </w:rPr>
         <mc:AlternateContent>
           <mc:Choice Requires="wps">
             <w:drawing>
@@ -11714,6 +11649,9 @@
         </mc:AlternateContent>
       </w:r>
       <w:r>
+        <w:rPr>
+          <w:noProof/>
+        </w:rPr>
         <mc:AlternateContent>
           <mc:Choice Requires="wps">
             <w:drawing>
@@ -11782,6 +11720,9 @@
         </mc:AlternateContent>
       </w:r>
       <w:r>
+        <w:rPr>
+          <w:noProof/>
+        </w:rPr>
         <mc:AlternateContent>
           <mc:Choice Requires="wps">
             <w:drawing>
@@ -11847,6 +11788,9 @@
         </mc:AlternateContent>
       </w:r>
       <w:r>
+        <w:rPr>
+          <w:noProof/>
+        </w:rPr>
         <mc:AlternateContent>
           <mc:Choice Requires="wps">
             <w:drawing>
@@ -12030,6 +11974,9 @@
         </mc:AlternateContent>
       </w:r>
       <w:r>
+        <w:rPr>
+          <w:noProof/>
+        </w:rPr>
         <mc:AlternateContent>
           <mc:Choice Requires="wps">
             <w:drawing>
@@ -12101,6 +12048,9 @@
         </mc:AlternateContent>
       </w:r>
       <w:r>
+        <w:rPr>
+          <w:noProof/>
+        </w:rPr>
         <mc:AlternateContent>
           <mc:Choice Requires="wps">
             <w:drawing>
@@ -12173,6 +12123,9 @@
         </mc:AlternateContent>
       </w:r>
       <w:r>
+        <w:rPr>
+          <w:noProof/>
+        </w:rPr>
         <mc:AlternateContent>
           <mc:Choice Requires="wps">
             <w:drawing>
@@ -12523,6 +12476,9 @@
         </mc:AlternateContent>
       </w:r>
       <w:r>
+        <w:rPr>
+          <w:noProof/>
+        </w:rPr>
         <mc:AlternateContent>
           <mc:Choice Requires="wps">
             <w:drawing>
@@ -13807,6 +13763,9 @@
         </mc:AlternateContent>
       </w:r>
       <w:r>
+        <w:rPr>
+          <w:noProof/>
+        </w:rPr>
         <mc:AlternateContent>
           <mc:Choice Requires="wps">
             <w:drawing>
@@ -13878,6 +13837,9 @@
         </mc:AlternateContent>
       </w:r>
       <w:r>
+        <w:rPr>
+          <w:noProof/>
+        </w:rPr>
         <mc:AlternateContent>
           <mc:Choice Requires="wps">
             <w:drawing>
@@ -13983,6 +13945,9 @@
         </mc:AlternateContent>
       </w:r>
       <w:r>
+        <w:rPr>
+          <w:noProof/>
+        </w:rPr>
         <mc:AlternateContent>
           <mc:Choice Requires="wps">
             <w:drawing>
@@ -14169,6 +14134,9 @@
         </mc:AlternateContent>
       </w:r>
       <w:r>
+        <w:rPr>
+          <w:noProof/>
+        </w:rPr>
         <mc:AlternateContent>
           <mc:Choice Requires="wps">
             <w:drawing>
@@ -14248,6 +14216,9 @@
         </mc:AlternateContent>
       </w:r>
       <w:r>
+        <w:rPr>
+          <w:noProof/>
+        </w:rPr>
         <mc:AlternateContent>
           <mc:Choice Requires="wps">
             <w:drawing>
@@ -14353,6 +14324,9 @@
         </mc:AlternateContent>
       </w:r>
       <w:r>
+        <w:rPr>
+          <w:noProof/>
+        </w:rPr>
         <mc:AlternateContent>
           <mc:Choice Requires="wps">
             <w:drawing>
@@ -14432,6 +14406,9 @@
         </mc:AlternateContent>
       </w:r>
       <w:r>
+        <w:rPr>
+          <w:noProof/>
+        </w:rPr>
         <mc:AlternateContent>
           <mc:Choice Requires="wps">
             <w:drawing>
@@ -14503,6 +14480,9 @@
         </mc:AlternateContent>
       </w:r>
       <w:r>
+        <w:rPr>
+          <w:noProof/>
+        </w:rPr>
         <mc:AlternateContent>
           <mc:Choice Requires="wps">
             <w:drawing>
@@ -14903,13 +14883,7 @@
                               <w:spacing w:after="0" w:line="240" w:lineRule="auto"/>
                             </w:pPr>
                             <w:r>
-                              <w:t xml:space="preserve">Duct </w:t>
-                            </w:r>
-                            <w:r>
-                              <w:t>Splitt</w:t>
-                            </w:r>
-                            <w:r>
-                              <w:t>er</w:t>
+                              <w:t>Duct Splitter</w:t>
                             </w:r>
                           </w:p>
                           <w:p>
@@ -15767,6 +15741,7 @@
   <w:style w:type="character" w:default="1" w:styleId="DefaultParagraphFont">
     <w:name w:val="Default Paragraph Font"/>
     <w:uiPriority w:val="1"/>
+    <w:semiHidden/>
     <w:unhideWhenUsed/>
   </w:style>
   <w:style w:type="table" w:default="1" w:styleId="TableNormal">

</xml_diff>